<commit_message>
till-master adding to netlify
</commit_message>
<xml_diff>
--- a/till manager documentation.docx
+++ b/till manager documentation.docx
@@ -2156,7 +2156,23 @@
     </w:p>
     <w:p/>
     <w:p/>
-    <w:p/>
+    <w:p>
+      <w:r>
+        <w:t>Intricate features:</w:t>
+      </w:r>
+    </w:p>
+    <w:p>
+      <w:pPr>
+        <w:pStyle w:val="ListParagraph"/>
+        <w:numPr>
+          <w:ilvl w:val="0"/>
+          <w:numId w:val="23"/>
+        </w:numPr>
+      </w:pPr>
+      <w:r>
+        <w:t xml:space="preserve">Delayed </w:t>
+      </w:r>
+    </w:p>
     <w:p/>
     <w:p>
       <w:r>
@@ -5268,6 +5284,95 @@
     </w:lvl>
   </w:abstractNum>
   <w:abstractNum w:abstractNumId="18" w15:restartNumberingAfterBreak="0">
+    <w:nsid w:val="66826443"/>
+    <w:multiLevelType w:val="hybridMultilevel"/>
+    <w:tmpl w:val="DBD6533E"/>
+    <w:lvl w:ilvl="0" w:tplc="08090011">
+      <w:start w:val="1"/>
+      <w:numFmt w:val="decimal"/>
+      <w:lvlText w:val="%1)"/>
+      <w:lvlJc w:val="left"/>
+      <w:pPr>
+        <w:ind w:left="720" w:hanging="360"/>
+      </w:pPr>
+      <w:rPr>
+        <w:rFonts w:hint="default"/>
+      </w:rPr>
+    </w:lvl>
+    <w:lvl w:ilvl="1" w:tplc="08090019" w:tentative="1">
+      <w:start w:val="1"/>
+      <w:numFmt w:val="lowerLetter"/>
+      <w:lvlText w:val="%2."/>
+      <w:lvlJc w:val="left"/>
+      <w:pPr>
+        <w:ind w:left="1440" w:hanging="360"/>
+      </w:pPr>
+    </w:lvl>
+    <w:lvl w:ilvl="2" w:tplc="0809001B" w:tentative="1">
+      <w:start w:val="1"/>
+      <w:numFmt w:val="lowerRoman"/>
+      <w:lvlText w:val="%3."/>
+      <w:lvlJc w:val="right"/>
+      <w:pPr>
+        <w:ind w:left="2160" w:hanging="180"/>
+      </w:pPr>
+    </w:lvl>
+    <w:lvl w:ilvl="3" w:tplc="0809000F" w:tentative="1">
+      <w:start w:val="1"/>
+      <w:numFmt w:val="decimal"/>
+      <w:lvlText w:val="%4."/>
+      <w:lvlJc w:val="left"/>
+      <w:pPr>
+        <w:ind w:left="2880" w:hanging="360"/>
+      </w:pPr>
+    </w:lvl>
+    <w:lvl w:ilvl="4" w:tplc="08090019" w:tentative="1">
+      <w:start w:val="1"/>
+      <w:numFmt w:val="lowerLetter"/>
+      <w:lvlText w:val="%5."/>
+      <w:lvlJc w:val="left"/>
+      <w:pPr>
+        <w:ind w:left="3600" w:hanging="360"/>
+      </w:pPr>
+    </w:lvl>
+    <w:lvl w:ilvl="5" w:tplc="0809001B" w:tentative="1">
+      <w:start w:val="1"/>
+      <w:numFmt w:val="lowerRoman"/>
+      <w:lvlText w:val="%6."/>
+      <w:lvlJc w:val="right"/>
+      <w:pPr>
+        <w:ind w:left="4320" w:hanging="180"/>
+      </w:pPr>
+    </w:lvl>
+    <w:lvl w:ilvl="6" w:tplc="0809000F" w:tentative="1">
+      <w:start w:val="1"/>
+      <w:numFmt w:val="decimal"/>
+      <w:lvlText w:val="%7."/>
+      <w:lvlJc w:val="left"/>
+      <w:pPr>
+        <w:ind w:left="5040" w:hanging="360"/>
+      </w:pPr>
+    </w:lvl>
+    <w:lvl w:ilvl="7" w:tplc="08090019" w:tentative="1">
+      <w:start w:val="1"/>
+      <w:numFmt w:val="lowerLetter"/>
+      <w:lvlText w:val="%8."/>
+      <w:lvlJc w:val="left"/>
+      <w:pPr>
+        <w:ind w:left="5760" w:hanging="360"/>
+      </w:pPr>
+    </w:lvl>
+    <w:lvl w:ilvl="8" w:tplc="0809001B" w:tentative="1">
+      <w:start w:val="1"/>
+      <w:numFmt w:val="lowerRoman"/>
+      <w:lvlText w:val="%9."/>
+      <w:lvlJc w:val="right"/>
+      <w:pPr>
+        <w:ind w:left="6480" w:hanging="180"/>
+      </w:pPr>
+    </w:lvl>
+  </w:abstractNum>
+  <w:abstractNum w:abstractNumId="19" w15:restartNumberingAfterBreak="0">
     <w:nsid w:val="6CEF6893"/>
     <w:multiLevelType w:val="multilevel"/>
     <w:tmpl w:val="34EEF7C0"/>
@@ -5416,7 +5521,7 @@
       </w:rPr>
     </w:lvl>
   </w:abstractNum>
-  <w:abstractNum w:abstractNumId="19" w15:restartNumberingAfterBreak="0">
+  <w:abstractNum w:abstractNumId="20" w15:restartNumberingAfterBreak="0">
     <w:nsid w:val="6F8F1F53"/>
     <w:multiLevelType w:val="multilevel"/>
     <w:tmpl w:val="D3FE53AA"/>
@@ -5565,7 +5670,7 @@
       </w:rPr>
     </w:lvl>
   </w:abstractNum>
-  <w:abstractNum w:abstractNumId="20" w15:restartNumberingAfterBreak="0">
+  <w:abstractNum w:abstractNumId="21" w15:restartNumberingAfterBreak="0">
     <w:nsid w:val="79476293"/>
     <w:multiLevelType w:val="multilevel"/>
     <w:tmpl w:val="B7A26AA0"/>
@@ -5714,7 +5819,7 @@
       </w:rPr>
     </w:lvl>
   </w:abstractNum>
-  <w:abstractNum w:abstractNumId="21" w15:restartNumberingAfterBreak="0">
+  <w:abstractNum w:abstractNumId="22" w15:restartNumberingAfterBreak="0">
     <w:nsid w:val="7E5603FB"/>
     <w:multiLevelType w:val="hybridMultilevel"/>
     <w:tmpl w:val="DC402A26"/>
@@ -5804,7 +5909,7 @@
     <w:abstractNumId w:val="5"/>
   </w:num>
   <w:num w:numId="2">
-    <w:abstractNumId w:val="21"/>
+    <w:abstractNumId w:val="22"/>
   </w:num>
   <w:num w:numId="3">
     <w:abstractNumId w:val="17"/>
@@ -5816,7 +5921,7 @@
     <w:abstractNumId w:val="8"/>
   </w:num>
   <w:num w:numId="6">
-    <w:abstractNumId w:val="19"/>
+    <w:abstractNumId w:val="20"/>
   </w:num>
   <w:num w:numId="7">
     <w:abstractNumId w:val="1"/>
@@ -5837,10 +5942,10 @@
     <w:abstractNumId w:val="15"/>
   </w:num>
   <w:num w:numId="13">
-    <w:abstractNumId w:val="20"/>
+    <w:abstractNumId w:val="21"/>
   </w:num>
   <w:num w:numId="14">
-    <w:abstractNumId w:val="18"/>
+    <w:abstractNumId w:val="19"/>
   </w:num>
   <w:num w:numId="15">
     <w:abstractNumId w:val="0"/>
@@ -5865,6 +5970,9 @@
   </w:num>
   <w:num w:numId="22">
     <w:abstractNumId w:val="14"/>
+  </w:num>
+  <w:num w:numId="23">
+    <w:abstractNumId w:val="18"/>
   </w:num>
 </w:numbering>
 </file>

</xml_diff>